<commit_message>
Full thesis corrections: version to send to Nicola
</commit_message>
<xml_diff>
--- a/ExaminersReport/SFinlay_ThesisCorrections.docx
+++ b/ExaminersReport/SFinlay_ThesisCorrections.docx
@@ -15,6 +15,12 @@
         </w:rPr>
         <w:t>Sive Finlay: Thesis Corrections</w:t>
       </w:r>
+      <w:r>
+        <w:rPr>
+          <w:sz w:val="24"/>
+        </w:rPr>
+        <w:t>, 05/03/15</w:t>
+      </w:r>
     </w:p>
     <w:p>
       <w:r>
@@ -32,7 +38,6 @@
     </w:p>
     <w:p>
       <w:pPr>
-        <w:jc w:val="center"/>
         <w:rPr>
           <w:b/>
         </w:rPr>
@@ -62,7 +67,15 @@
           <w:i/>
         </w:rPr>
         <w:tab/>
-        <w:t>The weakest part of the thesis was the discussion, and I felt that the interesting differences between the expected level of diversity in the tenrecs and the results found were not adequately explored. The conclusion was that tenrecs do not show more diversity than the moles but most of the results showed that they did, just not to the extent expected. I think this should be teased out and discussed a little more thoroughly, and have marked on the script where this could be done. In addition I felt that the explanation of some of the more technical parts of the method was a little lacking in detail, especially around semi-landmarks and Procrustes distances, which are not terms generally known to the non-specialist.</w:t>
+        <w:t>The weakest part of the thesis was the discussion, and I felt that the interesting differences between the expected level of diversity in the tenrecs and the results found were not adequately explored. The conclusion was that tenrecs do not show more diversity than the moles but most of the results showed that they did, just not to the extent expected. I think this should be teased out and discussed a little more thoroughly, and have marked on the script where this could be done. In addition I felt that the explanation of some of the more technical parts of the method was a little lacking in detail, especially around semi-landmarks and Procrustes distances, which are not terms generally known to the non-speci</w:t>
+      </w:r>
+      <w:bookmarkStart w:id="0" w:name="_GoBack"/>
+      <w:bookmarkEnd w:id="0"/>
+      <w:r>
+        <w:rPr>
+          <w:i/>
+        </w:rPr>
+        <w:t>alist.</w:t>
       </w:r>
     </w:p>
     <w:p>
@@ -74,18 +87,34 @@
       </w:r>
       <w:r>
         <w:tab/>
-        <w:t xml:space="preserve">I agree that the discussion needs development and that my final conclusion was a bit misguided given the data. </w:t>
-      </w:r>
-      <w:r>
-        <w:t>Adam had similar issues so I have copied the changes to my thesis below his comments (please see below). I have also made changes addressing the specific comments within the thesis.</w:t>
-      </w:r>
-    </w:p>
-    <w:p>
-      <w:pPr>
-        <w:ind w:left="720"/>
-      </w:pPr>
-      <w:r>
-        <w:t>I’ve added more detailed explanations to the methods sections (see additional paragraphs addressing specific comments below).</w:t>
+        <w:t>I agree that the discussion need</w:t>
+      </w:r>
+      <w:r>
+        <w:t>ed</w:t>
+      </w:r>
+      <w:r>
+        <w:t xml:space="preserve"> development and that my final conclusion was a bit misguided given the data. </w:t>
+      </w:r>
+      <w:r>
+        <w:t xml:space="preserve">Adam had similar issues so I have </w:t>
+      </w:r>
+      <w:r>
+        <w:t>pasted</w:t>
+      </w:r>
+      <w:r>
+        <w:t xml:space="preserve"> the changes </w:t>
+      </w:r>
+      <w:r>
+        <w:t xml:space="preserve">to my thesis below his comments. </w:t>
+      </w:r>
+      <w:r>
+        <w:t>I have also made changes addressing the spec</w:t>
+      </w:r>
+      <w:r>
+        <w:t>ific comments within the thesis including adding</w:t>
+      </w:r>
+      <w:r>
+        <w:t xml:space="preserve"> more detailed explanations to the methods sections (see additional paragraphs addressing specific comments below).</w:t>
       </w:r>
     </w:p>
     <w:p>
@@ -150,7 +179,6 @@
         </w:rPr>
       </w:pPr>
       <w:r>
-        <w:lastRenderedPageBreak/>
         <w:tab/>
         <w:t>However, I agree that there is overall evidence for tenrecs being more diverse than golden moles in some analyses:</w:t>
       </w:r>
@@ -176,7 +204,14 @@
         <w:rPr>
           <w:rFonts w:cs="Times New Roman"/>
         </w:rPr>
-        <w:t xml:space="preserve"> 1/4 analyses of the full data set and 3/4 analyses of the reduced (sub-sampled </w:t>
+        <w:t xml:space="preserve"> 1/4 analyses of the full data set and 3/4 </w:t>
+      </w:r>
+      <w:r>
+        <w:rPr>
+          <w:rFonts w:cs="Times New Roman"/>
+        </w:rPr>
+        <w:lastRenderedPageBreak/>
+        <w:t xml:space="preserve">analyses of the reduced (sub-sampled </w:t>
       </w:r>
       <w:r>
         <w:rPr>
@@ -189,7 +224,31 @@
         <w:rPr>
           <w:rFonts w:cs="Times New Roman"/>
         </w:rPr>
-        <w:t>) data set. I changed to discussion of my skull results (section 4.1) to include the following:</w:t>
+        <w:t>) data set. I changed t</w:t>
+      </w:r>
+      <w:r>
+        <w:rPr>
+          <w:rFonts w:cs="Times New Roman"/>
+        </w:rPr>
+        <w:t>he</w:t>
+      </w:r>
+      <w:r>
+        <w:rPr>
+          <w:rFonts w:cs="Times New Roman"/>
+        </w:rPr>
+        <w:t xml:space="preserve"> discussion of my skull results (section 4.1) to include the following</w:t>
+      </w:r>
+      <w:r>
+        <w:rPr>
+          <w:rFonts w:cs="Times New Roman"/>
+        </w:rPr>
+        <w:t xml:space="preserve"> paragraphs</w:t>
+      </w:r>
+      <w:r>
+        <w:rPr>
+          <w:rFonts w:cs="Times New Roman"/>
+        </w:rPr>
+        <w:t>:</w:t>
       </w:r>
     </w:p>
     <w:p>
@@ -308,7 +367,18 @@
           <w:rFonts w:cs="Times New Roman"/>
         </w:rPr>
         <w:tab/>
-        <w:t xml:space="preserve">When taken together, my results indicate that tenrec skulls are more morphologically diverse than golden mole skulls if the similarities within the species-rich </w:t>
+      </w:r>
+      <w:r>
+        <w:rPr>
+          <w:rFonts w:cs="Times New Roman"/>
+        </w:rPr>
+        <w:t>Therefore</w:t>
+      </w:r>
+      <w:r>
+        <w:rPr>
+          <w:rFonts w:cs="Times New Roman"/>
+        </w:rPr>
+        <w:t xml:space="preserve">, my results indicate that tenrec skulls are more morphologically diverse than golden mole skulls if the similarities within the species-rich </w:t>
       </w:r>
       <w:r>
         <w:rPr>
@@ -492,7 +562,19 @@
           <w:rFonts w:cs="Times New Roman"/>
         </w:rPr>
         <w:tab/>
-        <w:t>Overall, my results appear to support the designation of tenrecs as an exceptionally diverse group however they also highlight the important of identifying the level at which diversity should be measured (i.e. whether diversity includes all species individually or representative samples of morphologically similar groups).</w:t>
+        <w:t>Overall, my results appear to support the designation of tenrecs as an exceptionally diverse group however they also highlight the importan</w:t>
+      </w:r>
+      <w:r>
+        <w:rPr>
+          <w:rFonts w:cs="Times New Roman"/>
+        </w:rPr>
+        <w:t>ce</w:t>
+      </w:r>
+      <w:r>
+        <w:rPr>
+          <w:rFonts w:cs="Times New Roman"/>
+        </w:rPr>
+        <w:t xml:space="preserve"> of identifying the level at which diversity should be measured (i.e. whether diversity includes all species individually or representative samples of morphologically similar groups).</w:t>
       </w:r>
       <w:r>
         <w:rPr>
@@ -578,7 +660,7 @@
           <w:rFonts w:cs="Times New Roman"/>
         </w:rPr>
         <w:tab/>
-        <w:t xml:space="preserve">However, I can demonstrate that my sampling of species across the tenrec and golden mole clade is unlikely to have affected my diversity comparisons. I have added two figures to the appendix thesis which are examples of phylogenies from the distribution of possible phylogenies for each Family. (Note that these are for illustrative purposes only, there are many different possible configurations in which polytomies could be resolved so a more in-depth analysis of phylogenetic effect would need to take this uncertainty into account by using a distribution of trees instead of single resolved phylogenies.) These phylogenies demonstrate that, while the </w:t>
+        <w:t xml:space="preserve">However, I can demonstrate that my sampling of species across the tenrec and golden mole clade is unlikely to have affected my diversity comparisons. I have added two figures to the appendix which are examples of phylogenies from the distribution of possible phylogenies for each Family. (Note that these are for illustrative purposes only, there are many different possible configurations in which polytomies could be resolved so a more in-depth analysis of phylogenetic effect would need to take this uncertainty into account by using a distribution of trees instead of single resolved phylogenies.) These phylogenies demonstrate that, while the </w:t>
       </w:r>
       <w:r>
         <w:rPr>
@@ -781,6 +863,9 @@
     </w:p>
     <w:p>
       <w:r>
+        <w:t xml:space="preserve">L175: </w:t>
+      </w:r>
+      <w:r>
         <w:t>“</w:t>
       </w:r>
       <w:r>
@@ -878,6 +963,9 @@
     </w:p>
     <w:p>
       <w:r>
+        <w:t xml:space="preserve">L221: </w:t>
+      </w:r>
+      <w:r>
         <w:t xml:space="preserve">“Therefore, it appears that tenrecs represent an adaptive radiation of species which filled otherwise vacant ecological niches </w:t>
       </w:r>
       <w:r>
@@ -897,6 +985,9 @@
       </w:r>
     </w:p>
     <w:p>
+      <w:r>
+        <w:t xml:space="preserve">L235: </w:t>
+      </w:r>
       <w:r>
         <w:t>“</w:t>
       </w:r>
@@ -1030,7 +1121,13 @@
         <w:tab/>
       </w:r>
       <w:r>
-        <w:t>I’ve added the following paragraphs which discuss the relative merits of different morphometric approaches</w:t>
+        <w:t>I’ve added the following paragraphs</w:t>
+      </w:r>
+      <w:r>
+        <w:t xml:space="preserve"> (L181 and following)</w:t>
+      </w:r>
+      <w:r>
+        <w:t xml:space="preserve"> which discuss the relative merits of different morphometric approaches</w:t>
       </w:r>
     </w:p>
     <w:p>
@@ -1086,7 +1183,19 @@
         <w:rPr>
           <w:i/>
         </w:rPr>
-        <w:t>, L328</w:t>
+        <w:t>, L3</w:t>
+      </w:r>
+      <w:r>
+        <w:rPr>
+          <w:i/>
+        </w:rPr>
+        <w:t>5</w:t>
+      </w:r>
+      <w:r>
+        <w:rPr>
+          <w:i/>
+        </w:rPr>
+        <w:t>8</w:t>
       </w:r>
       <w:r>
         <w:rPr>
@@ -1146,6 +1255,9 @@
     </w:p>
     <w:p>
       <w:r>
+        <w:t xml:space="preserve">L362: </w:t>
+      </w:r>
+      <w:r>
         <w:t>“</w:t>
       </w:r>
       <w:r>
@@ -1206,6 +1318,9 @@
       </w:r>
     </w:p>
     <w:p>
+      <w:r>
+        <w:t xml:space="preserve">L365: </w:t>
+      </w:r>
       <w:r>
         <w:t>“</w:t>
       </w:r>
@@ -1240,7 +1355,13 @@
         <w:rPr>
           <w:i/>
         </w:rPr>
-        <w:t>, L349</w:t>
+        <w:t>, L3</w:t>
+      </w:r>
+      <w:r>
+        <w:rPr>
+          <w:i/>
+        </w:rPr>
+        <w:t>81</w:t>
       </w:r>
       <w:r>
         <w:rPr>
@@ -1298,7 +1419,13 @@
         <w:rPr>
           <w:i/>
         </w:rPr>
-        <w:t>, L355</w:t>
+        <w:t>, L3</w:t>
+      </w:r>
+      <w:r>
+        <w:rPr>
+          <w:i/>
+        </w:rPr>
+        <w:t>86</w:t>
       </w:r>
       <w:r>
         <w:rPr>
@@ -1355,7 +1482,13 @@
         <w:rPr>
           <w:i/>
         </w:rPr>
-        <w:t>, L365</w:t>
+        <w:t>, L3</w:t>
+      </w:r>
+      <w:r>
+        <w:rPr>
+          <w:i/>
+        </w:rPr>
+        <w:t>99</w:t>
       </w:r>
       <w:r>
         <w:rPr>
@@ -1418,7 +1551,10 @@
         <w:tab/>
       </w:r>
       <w:r>
-        <w:t>see additional sentence added on p17, L336</w:t>
+        <w:t>see additional sentence added on p17, L3</w:t>
+      </w:r>
+      <w:r>
+        <w:t>65</w:t>
       </w:r>
     </w:p>
     <w:p>
@@ -1449,7 +1585,7 @@
         <w:rPr>
           <w:i/>
         </w:rPr>
-        <w:t>, L395</w:t>
+        <w:t>, L429</w:t>
       </w:r>
       <w:r>
         <w:rPr>
@@ -1460,8 +1596,14 @@
     </w:p>
     <w:p>
       <w:r>
+        <w:t>“</w:t>
+      </w:r>
+      <w:r>
         <w:t>…thin plate spline utilities software (TPSUtil)…</w:t>
       </w:r>
+      <w:r>
+        <w:t>”</w:t>
+      </w:r>
     </w:p>
     <w:p/>
     <w:p>
@@ -1509,6 +1651,9 @@
       </w:r>
     </w:p>
     <w:p>
+      <w:r>
+        <w:t xml:space="preserve">L437: </w:t>
+      </w:r>
       <w:r>
         <w:t>“</w:t>
       </w:r>
@@ -1593,7 +1738,19 @@
         <w:tab/>
       </w:r>
       <w:r>
-        <w:t>I think it is appropriate to keep this paragraph here because the results relate to methodological error checking rather than any results that correspond to my diversity analyses. This section is validating the overall approach of using geometric morphometrics to assess shape variation. I think that referring back to it from the results chapter would be clumsy and wouldn’t fit with the rest of chapter 3. I’ve quoted that both photo identity and image replicate explained less than 0.0001% of the overall variation: I don’t think presenting the exact data behind that figure is necessary (and it would possibly look quite messy).</w:t>
+        <w:t>I think it is appropriate to keep this paragraph here because the results relate to methodological error checking rather than any results that correspond to my diversity analyses. This section is validating the overall approach of using geometric morphometrics to assess shape variation. I think that referring back to it from the results chapter would be clumsy and wouldn’t fit with the rest of chapter 3</w:t>
+      </w:r>
+      <w:r>
+        <w:t xml:space="preserve"> (which focuses on measuring morphological diversity instead of qualifying the techniques used)</w:t>
+      </w:r>
+      <w:r>
+        <w:t xml:space="preserve">. I’ve </w:t>
+      </w:r>
+      <w:r>
+        <w:t>stated</w:t>
+      </w:r>
+      <w:r>
+        <w:t xml:space="preserve"> that both photo identity and image replicate explained less than 0.0001% of the overall variation: I don’t think presenting the exact data behind that figure is necessary (and it would possibly look quite messy).</w:t>
       </w:r>
       <w:r>
         <w:t xml:space="preserve"> All of the data and code for my analyses are available within the referenced GitHub repository so this error checking step is fully repeatable for anyone interested in my methods.</w:t>
@@ -1617,13 +1774,33 @@
     </w:p>
     <w:p/>
     <w:p>
-      <w:r>
+      <w:pPr>
+        <w:rPr>
+          <w:i/>
+        </w:rPr>
+      </w:pPr>
+      <w:r>
+        <w:rPr>
+          <w:i/>
+        </w:rPr>
         <w:t>p27</w:t>
       </w:r>
       <w:r>
-        <w:t>, L503</w:t>
-      </w:r>
-      <w:r>
+        <w:rPr>
+          <w:i/>
+        </w:rPr>
+        <w:t>, L5</w:t>
+      </w:r>
+      <w:r>
+        <w:rPr>
+          <w:i/>
+        </w:rPr>
+        <w:t>46</w:t>
+      </w:r>
+      <w:r>
+        <w:rPr>
+          <w:i/>
+        </w:rPr>
         <w:t xml:space="preserve"> NM: Are golden moles nice and evenly distributed between genera or do they need correcting for a populous genus like you did for the Microgale in the tenrecs?</w:t>
       </w:r>
     </w:p>
@@ -1664,7 +1841,13 @@
         <w:rPr>
           <w:i/>
         </w:rPr>
-        <w:t>, L509</w:t>
+        <w:t>, L5</w:t>
+      </w:r>
+      <w:r>
+        <w:rPr>
+          <w:i/>
+        </w:rPr>
+        <w:t>61</w:t>
       </w:r>
       <w:r>
         <w:rPr>
@@ -1719,13 +1902,19 @@
         <w:rPr>
           <w:i/>
         </w:rPr>
-        <w:t>, L533</w:t>
-      </w:r>
-      <w:r>
-        <w:rPr>
-          <w:i/>
-        </w:rPr>
-        <w:t xml:space="preserve"> NM: How given that you’re quoting a mean?</w:t>
+        <w:t>, L5</w:t>
+      </w:r>
+      <w:r>
+        <w:rPr>
+          <w:i/>
+        </w:rPr>
+        <w:t xml:space="preserve">87 </w:t>
+      </w:r>
+      <w:r>
+        <w:rPr>
+          <w:i/>
+        </w:rPr>
+        <w:t>NM: How given that you’re quoting a mean?</w:t>
       </w:r>
     </w:p>
     <w:p>
@@ -1763,7 +1952,13 @@
         <w:rPr>
           <w:i/>
         </w:rPr>
-        <w:t>, L534</w:t>
+        <w:t>, L5</w:t>
+      </w:r>
+      <w:r>
+        <w:rPr>
+          <w:i/>
+        </w:rPr>
+        <w:t>89</w:t>
       </w:r>
       <w:r>
         <w:rPr>
@@ -1793,6 +1988,9 @@
       </w:r>
     </w:p>
     <w:p>
+      <w:pPr>
+        <w:ind w:left="720"/>
+      </w:pPr>
       <w:r>
         <w:t>I’m not sure what you mean by Euclidean distance per species, but the permutation tests do account for differences in sample size (“…</w:t>
       </w:r>
@@ -1835,7 +2033,13 @@
         <w:rPr>
           <w:i/>
         </w:rPr>
-        <w:t>, L633</w:t>
+        <w:t>, L6</w:t>
+      </w:r>
+      <w:r>
+        <w:rPr>
+          <w:i/>
+        </w:rPr>
+        <w:t>89</w:t>
       </w:r>
       <w:r>
         <w:rPr>
@@ -1884,7 +2088,13 @@
         <w:rPr>
           <w:i/>
         </w:rPr>
-        <w:t>, L641</w:t>
+        <w:t>, L</w:t>
+      </w:r>
+      <w:r>
+        <w:rPr>
+          <w:i/>
+        </w:rPr>
+        <w:t>704</w:t>
       </w:r>
       <w:r>
         <w:rPr>
@@ -1921,13 +2131,19 @@
         <w:rPr>
           <w:i/>
         </w:rPr>
-        <w:t>, L622</w:t>
-      </w:r>
-      <w:r>
-        <w:rPr>
-          <w:i/>
-        </w:rPr>
-        <w:t xml:space="preserve"> NM: What do they use these structures for? Does that give you a clue as to why they are different?</w:t>
+        <w:t>, L</w:t>
+      </w:r>
+      <w:r>
+        <w:rPr>
+          <w:i/>
+        </w:rPr>
+        <w:t xml:space="preserve">731 </w:t>
+      </w:r>
+      <w:r>
+        <w:rPr>
+          <w:i/>
+        </w:rPr>
+        <w:t>NM: What do they use these structures for? Does that give you a clue as to why they are different?</w:t>
       </w:r>
     </w:p>
     <w:p>
@@ -1964,7 +2180,13 @@
         <w:rPr>
           <w:i/>
         </w:rPr>
-        <w:t>, L675</w:t>
+        <w:t>, L</w:t>
+      </w:r>
+      <w:r>
+        <w:rPr>
+          <w:i/>
+        </w:rPr>
+        <w:t>745</w:t>
       </w:r>
       <w:r>
         <w:rPr>
@@ -2031,7 +2253,13 @@
         <w:rPr>
           <w:i/>
         </w:rPr>
-        <w:t>, L676</w:t>
+        <w:t>, L</w:t>
+      </w:r>
+      <w:r>
+        <w:rPr>
+          <w:i/>
+        </w:rPr>
+        <w:t>752</w:t>
       </w:r>
       <w:r>
         <w:rPr>
@@ -2062,36 +2290,85 @@
     </w:p>
     <w:p/>
     <w:p>
-      <w:r>
-        <w:rPr>
-          <w:highlight w:val="yellow"/>
+      <w:pPr>
+        <w:rPr>
+          <w:i/>
+        </w:rPr>
+      </w:pPr>
+      <w:r>
+        <w:rPr>
+          <w:i/>
         </w:rPr>
         <w:t>p38</w:t>
       </w:r>
       <w:r>
         <w:rPr>
-          <w:highlight w:val="yellow"/>
-        </w:rPr>
-        <w:t>, L697</w:t>
-      </w:r>
-      <w:r>
-        <w:rPr>
-          <w:highlight w:val="yellow"/>
+          <w:i/>
+        </w:rPr>
+        <w:t>, L</w:t>
+      </w:r>
+      <w:r>
+        <w:rPr>
+          <w:i/>
+        </w:rPr>
+        <w:t>751</w:t>
+      </w:r>
+      <w:r>
+        <w:rPr>
+          <w:i/>
         </w:rPr>
         <w:t xml:space="preserve"> NM: I’d like to see a discussion paragraph somewhere of the alternative ways of looking at diversity and their pros and cons.</w:t>
       </w:r>
     </w:p>
     <w:p>
-      <w:r>
-        <w:t>SF: I’m not sure what you mean here</w:t>
-      </w:r>
-    </w:p>
-    <w:p>
-      <w:r>
-        <w:t xml:space="preserve">I added this paragraph to the conclusions/future directions section: </w:t>
-      </w:r>
-    </w:p>
-    <w:p>
+      <w:pPr>
+        <w:ind w:left="720" w:hanging="720"/>
+      </w:pPr>
+      <w:r>
+        <w:t xml:space="preserve">SF: </w:t>
+      </w:r>
+      <w:r>
+        <w:tab/>
+      </w:r>
+      <w:r>
+        <w:t>I’m not sure what you mean here</w:t>
+      </w:r>
+      <w:r>
+        <w:t>. There are many ways of measuring diversity (functional diversity, ecological niche, morphological etc.) My thesis focuses on morphological diversity only so I haven’t mentioned the other measures. I could add them in though if you think it would be in-keeping with the rest of the thesis.</w:t>
+      </w:r>
+    </w:p>
+    <w:p>
+      <w:pPr>
+        <w:ind w:left="720"/>
+      </w:pPr>
+      <w:r>
+        <w:t>If you are referring to the different geometric morphometric techniques (linear measurements, 2D, 3D etc.) then I have covered that with my addition to the introduction (see my response to the final comment within the introduction).</w:t>
+      </w:r>
+    </w:p>
+    <w:p>
+      <w:pPr>
+        <w:ind w:left="720"/>
+      </w:pPr>
+      <w:r>
+        <w:t>I added th</w:t>
+      </w:r>
+      <w:r>
+        <w:t xml:space="preserve">e following </w:t>
+      </w:r>
+      <w:r>
+        <w:t>paragraph to the conclusions/future directions section</w:t>
+      </w:r>
+      <w:r>
+        <w:t xml:space="preserve"> to discuss other possible approaches to measuring morphological diversity</w:t>
+      </w:r>
+      <w:r>
+        <w:t xml:space="preserve">: </w:t>
+      </w:r>
+    </w:p>
+    <w:p>
+      <w:r>
+        <w:t xml:space="preserve">L786: </w:t>
+      </w:r>
       <w:r>
         <w:t>“</w:t>
       </w:r>
@@ -2129,7 +2406,10 @@
         <w:t xml:space="preserve"> </w:t>
       </w:r>
       <w:r>
-        <w:t xml:space="preserve">Genus because </w:t>
+        <w:t>Genus because</w:t>
+      </w:r>
+      <w:r>
+        <w:t xml:space="preserve"> </w:t>
       </w:r>
       <w:r>
         <w:rPr>
@@ -2137,13 +2417,17 @@
         </w:rPr>
         <w:t xml:space="preserve">Microgale </w:t>
       </w:r>
-      <w:proofErr w:type="gramStart"/>
-      <w:r>
-        <w:t>include</w:t>
-      </w:r>
-      <w:proofErr w:type="gramEnd"/>
-      <w:r>
-        <w:t xml:space="preserve"> examples of terrestrial, arboreal and semi-arboreal species </w:t>
+      <w:r>
+        <w:t>tenrecs</w:t>
+      </w:r>
+      <w:r>
+        <w:rPr>
+          <w:i/>
+        </w:rPr>
+        <w:t xml:space="preserve"> </w:t>
+      </w:r>
+      <w:r>
+        <w:t xml:space="preserve">include examples of terrestrial, arboreal and semi-arboreal species </w:t>
       </w:r>
       <w:r>
         <w:t>(</w:t>
@@ -2154,8 +2438,6 @@
       <w:r>
         <w:t>a2011)</w:t>
       </w:r>
-      <w:bookmarkStart w:id="0" w:name="_GoBack"/>
-      <w:bookmarkEnd w:id="0"/>
       <w:r>
         <w:t>.</w:t>
       </w:r>
@@ -2169,6 +2451,13 @@
           <w:i/>
         </w:rPr>
       </w:pPr>
+    </w:p>
+    <w:p>
+      <w:pPr>
+        <w:rPr>
+          <w:i/>
+        </w:rPr>
+      </w:pPr>
       <w:r>
         <w:rPr>
           <w:i/>
@@ -2179,13 +2468,19 @@
         <w:rPr>
           <w:i/>
         </w:rPr>
-        <w:t>, L702</w:t>
-      </w:r>
-      <w:r>
-        <w:rPr>
-          <w:i/>
-        </w:rPr>
-        <w:t xml:space="preserve"> NM: Ok, with that caveat it’s okay but we need a discussion somewhere about whether it’s legitimate to take the sub-set as the result, or whether you have to take the whole family as the overall result.</w:t>
+        <w:t>, L7</w:t>
+      </w:r>
+      <w:r>
+        <w:rPr>
+          <w:i/>
+        </w:rPr>
+        <w:t xml:space="preserve">76 </w:t>
+      </w:r>
+      <w:r>
+        <w:rPr>
+          <w:i/>
+        </w:rPr>
+        <w:t>NM: Ok, with that caveat it’s okay but we need a discussion somewhere about whether it’s legitimate to take the sub-set as the result, or whether you have to take the whole family as the overall result.</w:t>
       </w:r>
     </w:p>
     <w:p>
@@ -2202,7 +2497,11 @@
         <w:t>Microgale</w:t>
       </w:r>
       <w:r>
-        <w:t xml:space="preserve"> Genus are taken into account. This supports previous studies which have found </w:t>
+        <w:t xml:space="preserve"> Genus are taken into account. This supports </w:t>
+      </w:r>
+      <w:r>
+        <w:lastRenderedPageBreak/>
+        <w:t xml:space="preserve">previous studies which have found </w:t>
       </w:r>
       <w:r>
         <w:t>discordance</w:t>
@@ -2237,14 +2536,19 @@
         <w:rPr>
           <w:i/>
         </w:rPr>
-        <w:lastRenderedPageBreak/>
         <w:t>p38</w:t>
       </w:r>
       <w:r>
         <w:rPr>
           <w:i/>
         </w:rPr>
-        <w:t>, L710</w:t>
+        <w:t>, L</w:t>
+      </w:r>
+      <w:r>
+        <w:rPr>
+          <w:i/>
+        </w:rPr>
+        <w:t>801</w:t>
       </w:r>
       <w:r>
         <w:rPr>
@@ -2327,7 +2631,19 @@
         <w:rPr>
           <w:i/>
         </w:rPr>
-        <w:t xml:space="preserve">p46 </w:t>
+        <w:t>p4</w:t>
+      </w:r>
+      <w:r>
+        <w:rPr>
+          <w:i/>
+        </w:rPr>
+        <w:t>4</w:t>
+      </w:r>
+      <w:r>
+        <w:rPr>
+          <w:i/>
+        </w:rPr>
+        <w:t xml:space="preserve"> </w:t>
       </w:r>
       <w:r>
         <w:rPr>

</xml_diff>